<commit_message>
Updated to dynamically generate table data
</commit_message>
<xml_diff>
--- a/IT Purchase Order.docx
+++ b/IT Purchase Order.docx
@@ -1590,6 +1590,7 @@
         </w:trPr>
         <w:tc>
           <w:tcPr>
+            <w:gridSpan w:val="5"/>
             <w:tcBorders>
               <w:top w:color="000000" w:space="0" w:sz="0" w:val="nil"/>
               <w:left w:color="000000" w:space="0" w:sz="0" w:val="nil"/>
@@ -1614,130 +1615,7 @@
                 <w:szCs w:val="20"/>
                 <w:rtl w:val="0"/>
               </w:rPr>
-              <w:t xml:space="preserve">CCP123</w:t>
-            </w:r>
-          </w:p>
-        </w:tc>
-        <w:tc>
-          <w:tcPr>
-            <w:tcBorders>
-              <w:top w:color="000000" w:space="0" w:sz="0" w:val="nil"/>
-              <w:left w:color="000000" w:space="0" w:sz="0" w:val="nil"/>
-              <w:bottom w:color="ffffff" w:space="0" w:sz="12" w:val="single"/>
-              <w:right w:color="000000" w:space="0" w:sz="0" w:val="nil"/>
-            </w:tcBorders>
-            <w:shd w:fill="f2f5f7" w:val="clear"/>
-            <w:vAlign w:val="center"/>
-          </w:tcPr>
-          <w:p>
-            <w:pPr>
-              <w:rPr>
-                <w:rFonts w:ascii="Arial" w:cs="Arial" w:eastAsia="Arial" w:hAnsi="Arial"/>
-                <w:sz w:val="20"/>
-                <w:szCs w:val="20"/>
-              </w:rPr>
-            </w:pPr>
-            <w:r>
-              <w:rPr>
-                <w:rFonts w:ascii="Arial" w:cs="Arial" w:eastAsia="Arial" w:hAnsi="Arial"/>
-                <w:sz w:val="20"/>
-                <w:szCs w:val="20"/>
-                <w:rtl w:val="0"/>
-              </w:rPr>
-              <w:t xml:space="preserve">CloudConnect Pro Software</w:t>
-            </w:r>
-          </w:p>
-        </w:tc>
-        <w:tc>
-          <w:tcPr>
-            <w:tcBorders>
-              <w:top w:color="000000" w:space="0" w:sz="0" w:val="nil"/>
-              <w:left w:color="000000" w:space="0" w:sz="0" w:val="nil"/>
-              <w:bottom w:color="ffffff" w:space="0" w:sz="12" w:val="single"/>
-              <w:right w:color="000000" w:space="0" w:sz="0" w:val="nil"/>
-            </w:tcBorders>
-            <w:shd w:fill="f2f5f7" w:val="clear"/>
-            <w:vAlign w:val="center"/>
-          </w:tcPr>
-          <w:p>
-            <w:pPr>
-              <w:jc w:val="right"/>
-              <w:rPr>
-                <w:rFonts w:ascii="Arial" w:cs="Arial" w:eastAsia="Arial" w:hAnsi="Arial"/>
-                <w:sz w:val="20"/>
-                <w:szCs w:val="20"/>
-              </w:rPr>
-            </w:pPr>
-            <w:r>
-              <w:rPr>
-                <w:rFonts w:ascii="Arial" w:cs="Arial" w:eastAsia="Arial" w:hAnsi="Arial"/>
-                <w:sz w:val="20"/>
-                <w:szCs w:val="20"/>
-                <w:rtl w:val="0"/>
-              </w:rPr>
-              <w:t xml:space="preserve">$99.99</w:t>
-            </w:r>
-          </w:p>
-        </w:tc>
-        <w:tc>
-          <w:tcPr>
-            <w:tcBorders>
-              <w:top w:color="000000" w:space="0" w:sz="0" w:val="nil"/>
-              <w:left w:color="000000" w:space="0" w:sz="0" w:val="nil"/>
-              <w:bottom w:color="ffffff" w:space="0" w:sz="12" w:val="single"/>
-              <w:right w:color="000000" w:space="0" w:sz="0" w:val="nil"/>
-            </w:tcBorders>
-            <w:shd w:fill="f2f5f7" w:val="clear"/>
-            <w:vAlign w:val="center"/>
-          </w:tcPr>
-          <w:p>
-            <w:pPr>
-              <w:jc w:val="right"/>
-              <w:rPr>
-                <w:rFonts w:ascii="Roboto" w:cs="Roboto" w:eastAsia="Roboto" w:hAnsi="Roboto"/>
-                <w:sz w:val="20"/>
-                <w:szCs w:val="20"/>
-              </w:rPr>
-            </w:pPr>
-            <w:r>
-              <w:rPr>
-                <w:rFonts w:ascii="Roboto" w:cs="Roboto" w:eastAsia="Roboto" w:hAnsi="Roboto"/>
-                <w:sz w:val="20"/>
-                <w:szCs w:val="20"/>
-                <w:rtl w:val="0"/>
-              </w:rPr>
-              <w:t xml:space="preserve">{{Qty1}}</w:t>
-            </w:r>
-          </w:p>
-        </w:tc>
-        <w:tc>
-          <w:tcPr>
-            <w:tcBorders>
-              <w:top w:color="000000" w:space="0" w:sz="0" w:val="nil"/>
-              <w:left w:color="000000" w:space="0" w:sz="0" w:val="nil"/>
-              <w:bottom w:color="ffffff" w:space="0" w:sz="12" w:val="single"/>
-              <w:right w:color="000000" w:space="0" w:sz="0" w:val="nil"/>
-            </w:tcBorders>
-            <w:shd w:fill="f2f5f7" w:val="clear"/>
-            <w:vAlign w:val="center"/>
-          </w:tcPr>
-          <w:p>
-            <w:pPr>
-              <w:jc w:val="right"/>
-              <w:rPr>
-                <w:rFonts w:ascii="Arial" w:cs="Arial" w:eastAsia="Arial" w:hAnsi="Arial"/>
-                <w:sz w:val="16"/>
-                <w:szCs w:val="16"/>
-              </w:rPr>
-            </w:pPr>
-            <w:r>
-              <w:rPr>
-                <w:rFonts w:ascii="Arial" w:cs="Arial" w:eastAsia="Arial" w:hAnsi="Arial"/>
-                <w:sz w:val="16"/>
-                <w:szCs w:val="16"/>
-                <w:rtl w:val="0"/>
-              </w:rPr>
-              <w:t xml:space="preserve">${{numFormat(Qty1*99.99, ‘###,###.##’)}}</w:t>
+              <w:t xml:space="preserve">{{table(Products)}}</w:t>
             </w:r>
           </w:p>
         </w:tc>
@@ -1774,7 +1652,7 @@
                 <w:szCs w:val="20"/>
                 <w:rtl w:val="0"/>
               </w:rPr>
-              <w:t xml:space="preserve">NDF456</w:t>
+              <w:t xml:space="preserve">{{ItemId}}</w:t>
             </w:r>
           </w:p>
         </w:tc>
@@ -1804,7 +1682,7 @@
                 <w:szCs w:val="20"/>
                 <w:rtl w:val="0"/>
               </w:rPr>
-              <w:t xml:space="preserve">NetDefender Firewall</w:t>
+              <w:t xml:space="preserve">{{Name}}</w:t>
             </w:r>
           </w:p>
         </w:tc>
@@ -1835,7 +1713,7 @@
                 <w:szCs w:val="20"/>
                 <w:rtl w:val="0"/>
               </w:rPr>
-              <w:t xml:space="preserve">$149.99</w:t>
+              <w:t xml:space="preserve">${{Price}}</w:t>
             </w:r>
           </w:p>
         </w:tc>
@@ -1866,7 +1744,7 @@
                 <w:szCs w:val="20"/>
                 <w:rtl w:val="0"/>
               </w:rPr>
-              <w:t xml:space="preserve">{{Qty2}}</w:t>
+              <w:t xml:space="preserve">{{Qty}}</w:t>
             </w:r>
           </w:p>
         </w:tc>
@@ -1892,12 +1770,17 @@
             </w:pPr>
             <w:r>
               <w:rPr>
-                <w:rFonts w:ascii="Arial" w:cs="Arial" w:eastAsia="Arial" w:hAnsi="Arial"/>
-                <w:sz w:val="16"/>
-                <w:szCs w:val="16"/>
-                <w:rtl w:val="0"/>
-              </w:rPr>
-              <w:t xml:space="preserve">${{numFormat(Qty2*149.99, ‘###,###.##’)}}</w:t>
+                <w:rFonts w:ascii="Roboto" w:cs="Roboto" w:eastAsia="Roboto" w:hAnsi="Roboto"/>
+                <w:sz w:val="20"/>
+                <w:szCs w:val="20"/>
+                <w:rtl w:val="0"/>
+              </w:rPr>
+              <w:t xml:space="preserve">${{Amount}}</w:t>
+            </w:r>
+            <w:r>
+              <w:rPr>
+                <w:rtl w:val="0"/>
+              </w:rPr>
             </w:r>
           </w:p>
         </w:tc>
@@ -1910,6 +1793,7 @@
         </w:trPr>
         <w:tc>
           <w:tcPr>
+            <w:gridSpan w:val="5"/>
             <w:tcBorders>
               <w:top w:color="000000" w:space="0" w:sz="0" w:val="nil"/>
               <w:left w:color="000000" w:space="0" w:sz="0" w:val="nil"/>
@@ -1934,274 +1818,7 @@
                 <w:szCs w:val="20"/>
                 <w:rtl w:val="0"/>
               </w:rPr>
-              <w:t xml:space="preserve">DVP789</w:t>
-            </w:r>
-          </w:p>
-        </w:tc>
-        <w:tc>
-          <w:tcPr>
-            <w:tcBorders>
-              <w:top w:color="000000" w:space="0" w:sz="0" w:val="nil"/>
-              <w:left w:color="000000" w:space="0" w:sz="0" w:val="nil"/>
-              <w:bottom w:color="ffffff" w:space="0" w:sz="12" w:val="single"/>
-              <w:right w:color="000000" w:space="0" w:sz="0" w:val="nil"/>
-            </w:tcBorders>
-            <w:shd w:fill="f2f5f7" w:val="clear"/>
-            <w:vAlign w:val="center"/>
-          </w:tcPr>
-          <w:p>
-            <w:pPr>
-              <w:rPr>
-                <w:rFonts w:ascii="Arial" w:cs="Arial" w:eastAsia="Arial" w:hAnsi="Arial"/>
-                <w:sz w:val="20"/>
-                <w:szCs w:val="20"/>
-              </w:rPr>
-            </w:pPr>
-            <w:r>
-              <w:rPr>
-                <w:rFonts w:ascii="Arial" w:cs="Arial" w:eastAsia="Arial" w:hAnsi="Arial"/>
-                <w:sz w:val="20"/>
-                <w:szCs w:val="20"/>
-                <w:rtl w:val="0"/>
-              </w:rPr>
-              <w:t xml:space="preserve">DataVault Pro Backup Solutions</w:t>
-            </w:r>
-          </w:p>
-        </w:tc>
-        <w:tc>
-          <w:tcPr>
-            <w:tcBorders>
-              <w:top w:color="000000" w:space="0" w:sz="0" w:val="nil"/>
-              <w:left w:color="000000" w:space="0" w:sz="0" w:val="nil"/>
-              <w:bottom w:color="ffffff" w:space="0" w:sz="12" w:val="single"/>
-              <w:right w:color="000000" w:space="0" w:sz="0" w:val="nil"/>
-            </w:tcBorders>
-            <w:shd w:fill="f2f5f7" w:val="clear"/>
-            <w:vAlign w:val="center"/>
-          </w:tcPr>
-          <w:p>
-            <w:pPr>
-              <w:jc w:val="right"/>
-              <w:rPr>
-                <w:rFonts w:ascii="Arial" w:cs="Arial" w:eastAsia="Arial" w:hAnsi="Arial"/>
-                <w:sz w:val="20"/>
-                <w:szCs w:val="20"/>
-              </w:rPr>
-            </w:pPr>
-            <w:r>
-              <w:rPr>
-                <w:rFonts w:ascii="Arial" w:cs="Arial" w:eastAsia="Arial" w:hAnsi="Arial"/>
-                <w:sz w:val="20"/>
-                <w:szCs w:val="20"/>
-                <w:rtl w:val="0"/>
-              </w:rPr>
-              <w:t xml:space="preserve">$199.99</w:t>
-            </w:r>
-          </w:p>
-        </w:tc>
-        <w:tc>
-          <w:tcPr>
-            <w:tcBorders>
-              <w:top w:color="000000" w:space="0" w:sz="0" w:val="nil"/>
-              <w:left w:color="000000" w:space="0" w:sz="0" w:val="nil"/>
-              <w:bottom w:color="ffffff" w:space="0" w:sz="12" w:val="single"/>
-              <w:right w:color="000000" w:space="0" w:sz="0" w:val="nil"/>
-            </w:tcBorders>
-            <w:shd w:fill="f2f5f7" w:val="clear"/>
-            <w:vAlign w:val="center"/>
-          </w:tcPr>
-          <w:p>
-            <w:pPr>
-              <w:jc w:val="right"/>
-              <w:rPr>
-                <w:rFonts w:ascii="Roboto" w:cs="Roboto" w:eastAsia="Roboto" w:hAnsi="Roboto"/>
-                <w:sz w:val="20"/>
-                <w:szCs w:val="20"/>
-              </w:rPr>
-            </w:pPr>
-            <w:r>
-              <w:rPr>
-                <w:rFonts w:ascii="Roboto" w:cs="Roboto" w:eastAsia="Roboto" w:hAnsi="Roboto"/>
-                <w:sz w:val="20"/>
-                <w:szCs w:val="20"/>
-                <w:rtl w:val="0"/>
-              </w:rPr>
-              <w:t xml:space="preserve">{{Qty3}}</w:t>
-            </w:r>
-          </w:p>
-        </w:tc>
-        <w:tc>
-          <w:tcPr>
-            <w:tcBorders>
-              <w:top w:color="000000" w:space="0" w:sz="0" w:val="nil"/>
-              <w:left w:color="000000" w:space="0" w:sz="0" w:val="nil"/>
-              <w:bottom w:color="ffffff" w:space="0" w:sz="12" w:val="single"/>
-              <w:right w:color="000000" w:space="0" w:sz="0" w:val="nil"/>
-            </w:tcBorders>
-            <w:shd w:fill="f2f5f7" w:val="clear"/>
-            <w:vAlign w:val="center"/>
-          </w:tcPr>
-          <w:p>
-            <w:pPr>
-              <w:jc w:val="right"/>
-              <w:rPr>
-                <w:rFonts w:ascii="Arial" w:cs="Arial" w:eastAsia="Arial" w:hAnsi="Arial"/>
-                <w:sz w:val="16"/>
-                <w:szCs w:val="16"/>
-              </w:rPr>
-            </w:pPr>
-            <w:r>
-              <w:rPr>
-                <w:rFonts w:ascii="Arial" w:cs="Arial" w:eastAsia="Arial" w:hAnsi="Arial"/>
-                <w:sz w:val="16"/>
-                <w:szCs w:val="16"/>
-                <w:rtl w:val="0"/>
-              </w:rPr>
-              <w:t xml:space="preserve">${{numFormat(Qty3*199.99, ‘###,###.##’)}}</w:t>
-            </w:r>
-          </w:p>
-        </w:tc>
-      </w:tr>
-      <w:tr>
-        <w:trPr>
-          <w:cantSplit w:val="0"/>
-          <w:trHeight w:val="440" w:hRule="atLeast"/>
-          <w:tblHeader w:val="0"/>
-        </w:trPr>
-        <w:tc>
-          <w:tcPr>
-            <w:tcBorders>
-              <w:top w:color="000000" w:space="0" w:sz="0" w:val="nil"/>
-              <w:left w:color="000000" w:space="0" w:sz="0" w:val="nil"/>
-              <w:bottom w:color="ffffff" w:space="0" w:sz="12" w:val="single"/>
-              <w:right w:color="000000" w:space="0" w:sz="0" w:val="nil"/>
-            </w:tcBorders>
-            <w:shd w:fill="f2f5f7" w:val="clear"/>
-            <w:vAlign w:val="center"/>
-          </w:tcPr>
-          <w:p>
-            <w:pPr>
-              <w:rPr>
-                <w:rFonts w:ascii="Arial" w:cs="Arial" w:eastAsia="Arial" w:hAnsi="Arial"/>
-                <w:sz w:val="20"/>
-                <w:szCs w:val="20"/>
-              </w:rPr>
-            </w:pPr>
-            <w:r>
-              <w:rPr>
-                <w:rFonts w:ascii="Arial" w:cs="Arial" w:eastAsia="Arial" w:hAnsi="Arial"/>
-                <w:sz w:val="20"/>
-                <w:szCs w:val="20"/>
-                <w:rtl w:val="0"/>
-              </w:rPr>
-              <w:t xml:space="preserve"> </w:t>
-            </w:r>
-          </w:p>
-        </w:tc>
-        <w:tc>
-          <w:tcPr>
-            <w:tcBorders>
-              <w:top w:color="000000" w:space="0" w:sz="0" w:val="nil"/>
-              <w:left w:color="000000" w:space="0" w:sz="0" w:val="nil"/>
-              <w:bottom w:color="ffffff" w:space="0" w:sz="12" w:val="single"/>
-              <w:right w:color="000000" w:space="0" w:sz="0" w:val="nil"/>
-            </w:tcBorders>
-            <w:shd w:fill="f2f5f7" w:val="clear"/>
-            <w:vAlign w:val="center"/>
-          </w:tcPr>
-          <w:p>
-            <w:pPr>
-              <w:rPr>
-                <w:rFonts w:ascii="Arial" w:cs="Arial" w:eastAsia="Arial" w:hAnsi="Arial"/>
-                <w:sz w:val="20"/>
-                <w:szCs w:val="20"/>
-              </w:rPr>
-            </w:pPr>
-            <w:r>
-              <w:rPr>
-                <w:rtl w:val="0"/>
-              </w:rPr>
-            </w:r>
-          </w:p>
-        </w:tc>
-        <w:tc>
-          <w:tcPr>
-            <w:tcBorders>
-              <w:top w:color="000000" w:space="0" w:sz="0" w:val="nil"/>
-              <w:left w:color="000000" w:space="0" w:sz="0" w:val="nil"/>
-              <w:bottom w:color="ffffff" w:space="0" w:sz="12" w:val="single"/>
-              <w:right w:color="000000" w:space="0" w:sz="0" w:val="nil"/>
-            </w:tcBorders>
-            <w:shd w:fill="f2f5f7" w:val="clear"/>
-            <w:vAlign w:val="center"/>
-          </w:tcPr>
-          <w:p>
-            <w:pPr>
-              <w:jc w:val="right"/>
-              <w:rPr>
-                <w:rFonts w:ascii="Arial" w:cs="Arial" w:eastAsia="Arial" w:hAnsi="Arial"/>
-                <w:sz w:val="20"/>
-                <w:szCs w:val="20"/>
-              </w:rPr>
-            </w:pPr>
-            <w:r>
-              <w:rPr>
-                <w:rtl w:val="0"/>
-              </w:rPr>
-            </w:r>
-          </w:p>
-        </w:tc>
-        <w:tc>
-          <w:tcPr>
-            <w:tcBorders>
-              <w:top w:color="000000" w:space="0" w:sz="0" w:val="nil"/>
-              <w:left w:color="000000" w:space="0" w:sz="0" w:val="nil"/>
-              <w:bottom w:color="ffffff" w:space="0" w:sz="12" w:val="single"/>
-              <w:right w:color="000000" w:space="0" w:sz="0" w:val="nil"/>
-            </w:tcBorders>
-            <w:shd w:fill="f2f5f7" w:val="clear"/>
-            <w:vAlign w:val="center"/>
-          </w:tcPr>
-          <w:p>
-            <w:pPr>
-              <w:jc w:val="right"/>
-              <w:rPr>
-                <w:rFonts w:ascii="Roboto" w:cs="Roboto" w:eastAsia="Roboto" w:hAnsi="Roboto"/>
-                <w:sz w:val="20"/>
-                <w:szCs w:val="20"/>
-              </w:rPr>
-            </w:pPr>
-            <w:r>
-              <w:rPr>
-                <w:rtl w:val="0"/>
-              </w:rPr>
-            </w:r>
-          </w:p>
-        </w:tc>
-        <w:tc>
-          <w:tcPr>
-            <w:tcBorders>
-              <w:top w:color="000000" w:space="0" w:sz="0" w:val="nil"/>
-              <w:left w:color="000000" w:space="0" w:sz="0" w:val="nil"/>
-              <w:bottom w:color="ffffff" w:space="0" w:sz="12" w:val="single"/>
-              <w:right w:color="000000" w:space="0" w:sz="0" w:val="nil"/>
-            </w:tcBorders>
-            <w:shd w:fill="f2f5f7" w:val="clear"/>
-            <w:vAlign w:val="center"/>
-          </w:tcPr>
-          <w:p>
-            <w:pPr>
-              <w:jc w:val="right"/>
-              <w:rPr>
-                <w:rFonts w:ascii="Arial" w:cs="Arial" w:eastAsia="Arial" w:hAnsi="Arial"/>
-                <w:sz w:val="20"/>
-                <w:szCs w:val="20"/>
-              </w:rPr>
-            </w:pPr>
-            <w:r>
-              <w:rPr>
-                <w:rtl w:val="0"/>
-              </w:rPr>
+              <w:t xml:space="preserve">{{endtable}}</w:t>
             </w:r>
           </w:p>
         </w:tc>
@@ -2610,7 +2227,7 @@
                 <w:szCs w:val="20"/>
                 <w:rtl w:val="0"/>
               </w:rPr>
-              <w:t xml:space="preserve">-$0.00</w:t>
+              <w:t xml:space="preserve">-${{Discount}}</w:t>
             </w:r>
           </w:p>
         </w:tc>
@@ -2729,7 +2346,7 @@
                 <w:szCs w:val="20"/>
                 <w:rtl w:val="0"/>
               </w:rPr>
-              <w:t xml:space="preserve">0%</w:t>
+              <w:t xml:space="preserve">{{TaxRate}}%</w:t>
             </w:r>
           </w:p>
         </w:tc>
@@ -2848,7 +2465,7 @@
                 <w:szCs w:val="20"/>
                 <w:rtl w:val="0"/>
               </w:rPr>
-              <w:t xml:space="preserve">$0.00</w:t>
+              <w:t xml:space="preserve">${{Tax}}</w:t>
             </w:r>
           </w:p>
         </w:tc>
@@ -3086,7 +2703,7 @@
                 <w:szCs w:val="28"/>
                 <w:rtl w:val="0"/>
               </w:rPr>
-              <w:t xml:space="preserve">${{Subtotal}}</w:t>
+              <w:t xml:space="preserve">${{Total}}</w:t>
             </w:r>
           </w:p>
         </w:tc>
@@ -3532,6 +3149,124 @@
     </w:rPr>
   </w:style>
   <w:style w:type="paragraph" w:styleId="Normal" w:default="1">
+    <w:name w:val="normal"/>
+  </w:style>
+  <w:style w:type="table" w:styleId="TableNormal" w:default="1">
+    <w:name w:val="Table Normal"/>
+  </w:style>
+  <w:style w:type="paragraph" w:styleId="Heading1">
+    <w:name w:val="heading 1"/>
+    <w:basedOn w:val="Normal"/>
+    <w:next w:val="Normal"/>
+    <w:pPr>
+      <w:keepNext w:val="1"/>
+      <w:keepLines w:val="1"/>
+      <w:pageBreakBefore w:val="0"/>
+      <w:spacing w:after="120" w:before="480" w:lineRule="auto"/>
+    </w:pPr>
+    <w:rPr>
+      <w:b w:val="1"/>
+      <w:sz w:val="48"/>
+      <w:szCs w:val="48"/>
+    </w:rPr>
+  </w:style>
+  <w:style w:type="paragraph" w:styleId="Heading2">
+    <w:name w:val="heading 2"/>
+    <w:basedOn w:val="Normal"/>
+    <w:next w:val="Normal"/>
+    <w:pPr>
+      <w:keepNext w:val="1"/>
+      <w:keepLines w:val="1"/>
+      <w:pageBreakBefore w:val="0"/>
+      <w:spacing w:after="80" w:before="360" w:lineRule="auto"/>
+    </w:pPr>
+    <w:rPr>
+      <w:b w:val="1"/>
+      <w:sz w:val="36"/>
+      <w:szCs w:val="36"/>
+    </w:rPr>
+  </w:style>
+  <w:style w:type="paragraph" w:styleId="Heading3">
+    <w:name w:val="heading 3"/>
+    <w:basedOn w:val="Normal"/>
+    <w:next w:val="Normal"/>
+    <w:pPr>
+      <w:keepNext w:val="1"/>
+      <w:keepLines w:val="1"/>
+      <w:pageBreakBefore w:val="0"/>
+      <w:spacing w:after="80" w:before="280" w:lineRule="auto"/>
+    </w:pPr>
+    <w:rPr>
+      <w:b w:val="1"/>
+      <w:sz w:val="28"/>
+      <w:szCs w:val="28"/>
+    </w:rPr>
+  </w:style>
+  <w:style w:type="paragraph" w:styleId="Heading4">
+    <w:name w:val="heading 4"/>
+    <w:basedOn w:val="Normal"/>
+    <w:next w:val="Normal"/>
+    <w:pPr>
+      <w:keepNext w:val="1"/>
+      <w:keepLines w:val="1"/>
+      <w:pageBreakBefore w:val="0"/>
+      <w:spacing w:after="40" w:before="240" w:lineRule="auto"/>
+    </w:pPr>
+    <w:rPr>
+      <w:b w:val="1"/>
+      <w:sz w:val="24"/>
+      <w:szCs w:val="24"/>
+    </w:rPr>
+  </w:style>
+  <w:style w:type="paragraph" w:styleId="Heading5">
+    <w:name w:val="heading 5"/>
+    <w:basedOn w:val="Normal"/>
+    <w:next w:val="Normal"/>
+    <w:pPr>
+      <w:keepNext w:val="1"/>
+      <w:keepLines w:val="1"/>
+      <w:pageBreakBefore w:val="0"/>
+      <w:spacing w:after="40" w:before="220" w:lineRule="auto"/>
+    </w:pPr>
+    <w:rPr>
+      <w:b w:val="1"/>
+      <w:sz w:val="22"/>
+      <w:szCs w:val="22"/>
+    </w:rPr>
+  </w:style>
+  <w:style w:type="paragraph" w:styleId="Heading6">
+    <w:name w:val="heading 6"/>
+    <w:basedOn w:val="Normal"/>
+    <w:next w:val="Normal"/>
+    <w:pPr>
+      <w:keepNext w:val="1"/>
+      <w:keepLines w:val="1"/>
+      <w:pageBreakBefore w:val="0"/>
+      <w:spacing w:after="40" w:before="200" w:lineRule="auto"/>
+    </w:pPr>
+    <w:rPr>
+      <w:b w:val="1"/>
+      <w:sz w:val="20"/>
+      <w:szCs w:val="20"/>
+    </w:rPr>
+  </w:style>
+  <w:style w:type="paragraph" w:styleId="Title">
+    <w:name w:val="Title"/>
+    <w:basedOn w:val="Normal"/>
+    <w:next w:val="Normal"/>
+    <w:pPr>
+      <w:keepNext w:val="1"/>
+      <w:keepLines w:val="1"/>
+      <w:pageBreakBefore w:val="0"/>
+      <w:spacing w:after="120" w:before="480" w:lineRule="auto"/>
+    </w:pPr>
+    <w:rPr>
+      <w:b w:val="1"/>
+      <w:sz w:val="72"/>
+      <w:szCs w:val="72"/>
+    </w:rPr>
+  </w:style>
+  <w:style w:type="paragraph" w:styleId="Normal" w:default="1">
     <w:name w:val="Normal"/>
     <w:qFormat w:val="1"/>
   </w:style>
@@ -3614,6 +3349,63 @@
     <w:link w:val="Footer"/>
     <w:uiPriority w:val="99"/>
     <w:rsid w:val="00545211"/>
+  </w:style>
+  <w:style w:type="paragraph" w:styleId="Subtitle">
+    <w:name w:val="Subtitle"/>
+    <w:basedOn w:val="Normal"/>
+    <w:next w:val="Normal"/>
+    <w:pPr>
+      <w:keepNext w:val="1"/>
+      <w:keepLines w:val="1"/>
+      <w:pageBreakBefore w:val="0"/>
+      <w:spacing w:after="80" w:before="360" w:lineRule="auto"/>
+    </w:pPr>
+    <w:rPr>
+      <w:rFonts w:ascii="Georgia" w:cs="Georgia" w:eastAsia="Georgia" w:hAnsi="Georgia"/>
+      <w:i w:val="1"/>
+      <w:color w:val="666666"/>
+      <w:sz w:val="48"/>
+      <w:szCs w:val="48"/>
+    </w:rPr>
+  </w:style>
+  <w:style w:type="table" w:styleId="Table1">
+    <w:basedOn w:val="TableNormal"/>
+    <w:tblPr>
+      <w:tblStyleRowBandSize w:val="1"/>
+      <w:tblStyleColBandSize w:val="1"/>
+      <w:tblCellMar>
+        <w:top w:w="0.0" w:type="dxa"/>
+        <w:left w:w="115.0" w:type="dxa"/>
+        <w:bottom w:w="0.0" w:type="dxa"/>
+        <w:right w:w="115.0" w:type="dxa"/>
+      </w:tblCellMar>
+    </w:tblPr>
+  </w:style>
+  <w:style w:type="table" w:styleId="Table2">
+    <w:basedOn w:val="TableNormal"/>
+    <w:tblPr>
+      <w:tblStyleRowBandSize w:val="1"/>
+      <w:tblStyleColBandSize w:val="1"/>
+      <w:tblCellMar>
+        <w:top w:w="0.0" w:type="dxa"/>
+        <w:left w:w="115.0" w:type="dxa"/>
+        <w:bottom w:w="0.0" w:type="dxa"/>
+        <w:right w:w="115.0" w:type="dxa"/>
+      </w:tblCellMar>
+    </w:tblPr>
+  </w:style>
+  <w:style w:type="table" w:styleId="Table3">
+    <w:basedOn w:val="TableNormal"/>
+    <w:tblPr>
+      <w:tblStyleRowBandSize w:val="1"/>
+      <w:tblStyleColBandSize w:val="1"/>
+      <w:tblCellMar>
+        <w:top w:w="0.0" w:type="dxa"/>
+        <w:left w:w="115.0" w:type="dxa"/>
+        <w:bottom w:w="0.0" w:type="dxa"/>
+        <w:right w:w="115.0" w:type="dxa"/>
+      </w:tblCellMar>
+    </w:tblPr>
   </w:style>
   <w:style w:type="paragraph" w:styleId="Subtitle">
     <w:name w:val="Subtitle"/>
@@ -4029,7 +3821,7 @@
 
 <file path=customXML/item1.xml><?xml version="1.0" encoding="utf-8"?>
 <go:gDocsCustomXmlDataStorage xmlns:go="http://customooxmlschemas.google.com/" xmlns:r="http://schemas.openxmlformats.org/officeDocument/2006/relationships" uri="GoogleDocsCustomDataVersion2">
-  <go:docsCustomData xmlns:go="http://customooxmlschemas.google.com/" roundtripDataSignature="AMtx7mh6N1hTaDK+jyccw2qEI9C9JIR4SA==">CgMxLjAyDmguNXZpbnlyN21kMzUyMg5oLmIxdXhmNGU3eHRmMjIOaC5tN2RuZjNtc3V5b2I4AHIhMUNuT2FZMGJ3OU5wNk5kU245dnBlOEpEcHl4R0V3TlND</go:docsCustomData>
+  <go:docsCustomData xmlns:go="http://customooxmlschemas.google.com/" roundtripDataSignature="AMtx7mienTZLY9eIOt4cYrgHB/CHq6yqpg==">CgMxLjAyDmguNXZpbnlyN21kMzUyMg5oLmIxdXhmNGU3eHRmMjIOaC5tN2RuZjNtc3V5b2I4AHIhMW53dHdhSFhrSlFoQnVRb2JvZUQyZktwSFoyaVdGbWx4</go:docsCustomData>
 </go:gDocsCustomXmlDataStorage>
 </file>
 

</xml_diff>